<commit_message>
Minor revision of Appendix B
</commit_message>
<xml_diff>
--- a/Latex/appendices/Appendix B - GNSS systems overview with signal notation and frequency.docx
+++ b/Latex/appendices/Appendix B - GNSS systems overview with signal notation and frequency.docx
@@ -23,8 +23,8 @@
         <w:tblLook w:val="04A0" w:firstRow="1" w:lastRow="0" w:firstColumn="1" w:lastColumn="0" w:noHBand="0" w:noVBand="1"/>
       </w:tblPr>
       <w:tblGrid>
-        <w:gridCol w:w="4505"/>
-        <w:gridCol w:w="4511"/>
+        <w:gridCol w:w="4506"/>
+        <w:gridCol w:w="4510"/>
       </w:tblGrid>
       <w:tr>
         <w:trPr>
@@ -187,7 +187,21 @@
                 <w:b w:val="0"/>
                 <w:bCs w:val="0"/>
               </w:rPr>
-              <w:t>G1 = Glonass band G1</w:t>
+              <w:t>G1 = G</w:t>
+            </w:r>
+            <w:r>
+              <w:rPr>
+                <w:b w:val="0"/>
+                <w:bCs w:val="0"/>
+              </w:rPr>
+              <w:t>LONASS</w:t>
+            </w:r>
+            <w:r>
+              <w:rPr>
+                <w:b w:val="0"/>
+                <w:bCs w:val="0"/>
+              </w:rPr>
+              <w:t xml:space="preserve"> band G1</w:t>
             </w:r>
           </w:p>
         </w:tc>
@@ -226,7 +240,21 @@
                 <w:b w:val="0"/>
                 <w:bCs w:val="0"/>
               </w:rPr>
-              <w:t>G2 = Glonass band G2</w:t>
+              <w:t>G2 = G</w:t>
+            </w:r>
+            <w:r>
+              <w:rPr>
+                <w:b w:val="0"/>
+                <w:bCs w:val="0"/>
+              </w:rPr>
+              <w:t>LONASS</w:t>
+            </w:r>
+            <w:r>
+              <w:rPr>
+                <w:b w:val="0"/>
+                <w:bCs w:val="0"/>
+              </w:rPr>
+              <w:t xml:space="preserve"> band G2</w:t>
             </w:r>
           </w:p>
         </w:tc>
@@ -262,7 +290,21 @@
                 <w:b w:val="0"/>
                 <w:bCs w:val="0"/>
               </w:rPr>
-              <w:t>G3 = Glonass band G3</w:t>
+              <w:t>G3 = G</w:t>
+            </w:r>
+            <w:r>
+              <w:rPr>
+                <w:b w:val="0"/>
+                <w:bCs w:val="0"/>
+              </w:rPr>
+              <w:t>LONASS</w:t>
+            </w:r>
+            <w:r>
+              <w:rPr>
+                <w:b w:val="0"/>
+                <w:bCs w:val="0"/>
+              </w:rPr>
+              <w:t xml:space="preserve"> band G3</w:t>
             </w:r>
           </w:p>
         </w:tc>
@@ -301,23 +343,35 @@
                 <w:b w:val="0"/>
                 <w:bCs w:val="0"/>
               </w:rPr>
-              <w:t xml:space="preserve">B1L = </w:t>
-            </w:r>
-            <w:proofErr w:type="spellStart"/>
-            <w:r>
-              <w:rPr>
-                <w:b w:val="0"/>
-                <w:bCs w:val="0"/>
-              </w:rPr>
-              <w:t>Beidou</w:t>
-            </w:r>
-            <w:proofErr w:type="spellEnd"/>
-            <w:r>
-              <w:rPr>
-                <w:b w:val="0"/>
-                <w:bCs w:val="0"/>
-              </w:rPr>
-              <w:t xml:space="preserve"> legacy band B1</w:t>
+              <w:t>B1</w:t>
+            </w:r>
+            <w:r>
+              <w:rPr>
+                <w:b w:val="0"/>
+                <w:bCs w:val="0"/>
+              </w:rPr>
+              <w:t>I</w:t>
+            </w:r>
+            <w:r>
+              <w:rPr>
+                <w:b w:val="0"/>
+                <w:bCs w:val="0"/>
+              </w:rPr>
+              <w:t xml:space="preserve"> = Bei</w:t>
+            </w:r>
+            <w:r>
+              <w:rPr>
+                <w:b w:val="0"/>
+                <w:bCs w:val="0"/>
+              </w:rPr>
+              <w:t>D</w:t>
+            </w:r>
+            <w:r>
+              <w:rPr>
+                <w:b w:val="0"/>
+                <w:bCs w:val="0"/>
+              </w:rPr>
+              <w:t>ou legacy band B1</w:t>
             </w:r>
             <w:r>
               <w:rPr>
@@ -360,23 +414,28 @@
                 <w:b w:val="0"/>
                 <w:bCs w:val="0"/>
               </w:rPr>
-              <w:t xml:space="preserve">B1C = </w:t>
-            </w:r>
-            <w:proofErr w:type="spellStart"/>
-            <w:r>
-              <w:rPr>
-                <w:b w:val="0"/>
-                <w:bCs w:val="0"/>
-              </w:rPr>
-              <w:t>Beidou</w:t>
-            </w:r>
-            <w:proofErr w:type="spellEnd"/>
-            <w:r>
-              <w:rPr>
-                <w:b w:val="0"/>
-                <w:bCs w:val="0"/>
-              </w:rPr>
-              <w:t xml:space="preserve"> band B1</w:t>
+              <w:t>B1C = Bei</w:t>
+            </w:r>
+            <w:r>
+              <w:rPr>
+                <w:b w:val="0"/>
+                <w:bCs w:val="0"/>
+              </w:rPr>
+              <w:t>D</w:t>
+            </w:r>
+            <w:r>
+              <w:rPr>
+                <w:b w:val="0"/>
+                <w:bCs w:val="0"/>
+              </w:rPr>
+              <w:t>ou band B1</w:t>
+            </w:r>
+            <w:r>
+              <w:rPr>
+                <w:b w:val="0"/>
+                <w:bCs w:val="0"/>
+              </w:rPr>
+              <w:t>C</w:t>
             </w:r>
           </w:p>
         </w:tc>
@@ -415,23 +474,21 @@
                 <w:b w:val="0"/>
                 <w:bCs w:val="0"/>
               </w:rPr>
-              <w:t xml:space="preserve">B2a = </w:t>
-            </w:r>
-            <w:proofErr w:type="spellStart"/>
-            <w:r>
-              <w:rPr>
-                <w:b w:val="0"/>
-                <w:bCs w:val="0"/>
-              </w:rPr>
-              <w:t>Beidou</w:t>
-            </w:r>
-            <w:proofErr w:type="spellEnd"/>
-            <w:r>
-              <w:rPr>
-                <w:b w:val="0"/>
-                <w:bCs w:val="0"/>
-              </w:rPr>
-              <w:t xml:space="preserve"> band B2a</w:t>
+              <w:t>B2a = Bei</w:t>
+            </w:r>
+            <w:r>
+              <w:rPr>
+                <w:b w:val="0"/>
+                <w:bCs w:val="0"/>
+              </w:rPr>
+              <w:t>D</w:t>
+            </w:r>
+            <w:r>
+              <w:rPr>
+                <w:b w:val="0"/>
+                <w:bCs w:val="0"/>
+              </w:rPr>
+              <w:t>ou band B2a</w:t>
             </w:r>
           </w:p>
         </w:tc>
@@ -467,23 +524,21 @@
                 <w:b w:val="0"/>
                 <w:bCs w:val="0"/>
               </w:rPr>
-              <w:t xml:space="preserve">B2b = </w:t>
-            </w:r>
-            <w:proofErr w:type="spellStart"/>
-            <w:r>
-              <w:rPr>
-                <w:b w:val="0"/>
-                <w:bCs w:val="0"/>
-              </w:rPr>
-              <w:t>Beidou</w:t>
-            </w:r>
-            <w:proofErr w:type="spellEnd"/>
-            <w:r>
-              <w:rPr>
-                <w:b w:val="0"/>
-                <w:bCs w:val="0"/>
-              </w:rPr>
-              <w:t xml:space="preserve"> band B2b</w:t>
+              <w:t>B2b = Bei</w:t>
+            </w:r>
+            <w:r>
+              <w:rPr>
+                <w:b w:val="0"/>
+                <w:bCs w:val="0"/>
+              </w:rPr>
+              <w:t>D</w:t>
+            </w:r>
+            <w:r>
+              <w:rPr>
+                <w:b w:val="0"/>
+                <w:bCs w:val="0"/>
+              </w:rPr>
+              <w:t>ou band B2b</w:t>
             </w:r>
           </w:p>
         </w:tc>
@@ -522,23 +577,21 @@
                 <w:b w:val="0"/>
                 <w:bCs w:val="0"/>
               </w:rPr>
-              <w:t xml:space="preserve">B3l = </w:t>
-            </w:r>
-            <w:proofErr w:type="spellStart"/>
-            <w:r>
-              <w:rPr>
-                <w:b w:val="0"/>
-                <w:bCs w:val="0"/>
-              </w:rPr>
-              <w:t>Beidou</w:t>
-            </w:r>
-            <w:proofErr w:type="spellEnd"/>
-            <w:r>
-              <w:rPr>
-                <w:b w:val="0"/>
-                <w:bCs w:val="0"/>
-              </w:rPr>
-              <w:t xml:space="preserve"> band B3</w:t>
+              <w:t>B3l = Bei</w:t>
+            </w:r>
+            <w:r>
+              <w:rPr>
+                <w:b w:val="0"/>
+                <w:bCs w:val="0"/>
+              </w:rPr>
+              <w:t>D</w:t>
+            </w:r>
+            <w:r>
+              <w:rPr>
+                <w:b w:val="0"/>
+                <w:bCs w:val="0"/>
+              </w:rPr>
+              <w:t>ou band B3</w:t>
             </w:r>
           </w:p>
         </w:tc>
@@ -2324,6 +2377,15 @@
 </file>
 
 <file path=customXml/item1.xml><?xml version="1.0" encoding="utf-8"?>
+<?mso-contentType ?>
+<FormTemplates xmlns="http://schemas.microsoft.com/sharepoint/v3/contenttype/forms">
+  <Display>DocumentLibraryForm</Display>
+  <Edit>DocumentLibraryForm</Edit>
+  <New>DocumentLibraryForm</New>
+</FormTemplates>
+</file>
+
+<file path=customXml/item2.xml><?xml version="1.0" encoding="utf-8"?>
 <ct:contentTypeSchema xmlns:ct="http://schemas.microsoft.com/office/2006/metadata/contentType" xmlns:ma="http://schemas.microsoft.com/office/2006/metadata/properties/metaAttributes" ct:_="" ma:_="" ma:contentTypeName="Dokument" ma:contentTypeID="0x010100C70CE370DDFD9E4F9959D98AD8C429C4" ma:contentTypeVersion="15" ma:contentTypeDescription="Opprett et nytt dokument." ma:contentTypeScope="" ma:versionID="9b72cbef9e538f1d393abf10abf3e2fe">
   <xsd:schema xmlns:xsd="http://www.w3.org/2001/XMLSchema" xmlns:xs="http://www.w3.org/2001/XMLSchema" xmlns:p="http://schemas.microsoft.com/office/2006/metadata/properties" xmlns:ns2="c989cd10-5712-49e8-a293-3b390ed8da8b" xmlns:ns3="a3a15a21-e227-404d-9917-08ece6dd0652" targetNamespace="http://schemas.microsoft.com/office/2006/metadata/properties" ma:root="true" ma:fieldsID="31acd1a0fa856209ec1a71b6cd93cea1" ns2:_="" ns3:_="">
     <xsd:import namespace="c989cd10-5712-49e8-a293-3b390ed8da8b"/>
@@ -2558,15 +2620,6 @@
 </ct:contentTypeSchema>
 </file>
 
-<file path=customXml/item2.xml><?xml version="1.0" encoding="utf-8"?>
-<?mso-contentType ?>
-<FormTemplates xmlns="http://schemas.microsoft.com/sharepoint/v3/contenttype/forms">
-  <Display>DocumentLibraryForm</Display>
-  <Edit>DocumentLibraryForm</Edit>
-  <New>DocumentLibraryForm</New>
-</FormTemplates>
-</file>
-
 <file path=customXml/item3.xml><?xml version="1.0" encoding="utf-8"?>
 <p:properties xmlns:p="http://schemas.microsoft.com/office/2006/metadata/properties" xmlns:xsi="http://www.w3.org/2001/XMLSchema-instance" xmlns:pc="http://schemas.microsoft.com/office/infopath/2007/PartnerControls">
   <documentManagement>
@@ -2579,6 +2632,14 @@
 </file>
 
 <file path=customXml/itemProps1.xml><?xml version="1.0" encoding="utf-8"?>
+<ds:datastoreItem xmlns:ds="http://schemas.openxmlformats.org/officeDocument/2006/customXml" ds:itemID="{11DE4685-4700-4E7E-A442-44C1FDA1DB86}">
+  <ds:schemaRefs>
+    <ds:schemaRef ds:uri="http://schemas.microsoft.com/sharepoint/v3/contenttype/forms"/>
+  </ds:schemaRefs>
+</ds:datastoreItem>
+</file>
+
+<file path=customXml/itemProps2.xml><?xml version="1.0" encoding="utf-8"?>
 <ds:datastoreItem xmlns:ds="http://schemas.openxmlformats.org/officeDocument/2006/customXml" ds:itemID="{933AD052-7197-4AB3-AC03-FD014BDD8324}">
   <ds:schemaRefs>
     <ds:schemaRef ds:uri="http://schemas.microsoft.com/office/2006/metadata/contentType"/>
@@ -2597,28 +2658,11 @@
 </ds:datastoreItem>
 </file>
 
-<file path=customXml/itemProps2.xml><?xml version="1.0" encoding="utf-8"?>
-<ds:datastoreItem xmlns:ds="http://schemas.openxmlformats.org/officeDocument/2006/customXml" ds:itemID="{11DE4685-4700-4E7E-A442-44C1FDA1DB86}">
-  <ds:schemaRefs>
-    <ds:schemaRef ds:uri="http://schemas.microsoft.com/sharepoint/v3/contenttype/forms"/>
-  </ds:schemaRefs>
-</ds:datastoreItem>
-</file>
-
 <file path=customXml/itemProps3.xml><?xml version="1.0" encoding="utf-8"?>
 <ds:datastoreItem xmlns:ds="http://schemas.openxmlformats.org/officeDocument/2006/customXml" ds:itemID="{4573FA69-E6EB-4A7A-8BE7-A47325314E80}">
   <ds:schemaRefs>
-    <ds:schemaRef ds:uri="http://schemas.microsoft.com/sharepoint/v3"/>
-    <ds:schemaRef ds:uri="http://purl.org/dc/terms/"/>
-    <ds:schemaRef ds:uri="eea208ed-e7bf-4617-ad24-70cbe7a7a50a"/>
-    <ds:schemaRef ds:uri="http://purl.org/dc/dcmitype/"/>
-    <ds:schemaRef ds:uri="http://schemas.microsoft.com/office/2006/documentManagement/types"/>
-    <ds:schemaRef ds:uri="http://schemas.openxmlformats.org/package/2006/metadata/core-properties"/>
+    <ds:schemaRef ds:uri="http://schemas.microsoft.com/office/2006/metadata/properties"/>
     <ds:schemaRef ds:uri="http://schemas.microsoft.com/office/infopath/2007/PartnerControls"/>
-    <ds:schemaRef ds:uri="http://purl.org/dc/elements/1.1/"/>
-    <ds:schemaRef ds:uri="http://www.w3.org/XML/1998/namespace"/>
-    <ds:schemaRef ds:uri="83361945-c9cf-40d8-b3d0-7ccef09789bb"/>
-    <ds:schemaRef ds:uri="http://schemas.microsoft.com/office/2006/metadata/properties"/>
     <ds:schemaRef ds:uri="c989cd10-5712-49e8-a293-3b390ed8da8b"/>
     <ds:schemaRef ds:uri="a3a15a21-e227-404d-9917-08ece6dd0652"/>
   </ds:schemaRefs>

</xml_diff>